<commit_message>
Update Find And Run Java Program on VM.docx
</commit_message>
<xml_diff>
--- a/Find And Run Java Program on VM.docx
+++ b/Find And Run Java Program on VM.docx
@@ -96,16 +96,7 @@
           <w:sz w:val="22"/>
           <w:szCs w:val="22"/>
         </w:rPr>
-        <w:t>26</w:t>
-      </w:r>
-      <w:r>
-        <w:rPr>
-          <w:rFonts w:ascii="Arial" w:hAnsi="Arial" w:cs="Arial"/>
-          <w:color w:val="000000"/>
-          <w:sz w:val="22"/>
-          <w:szCs w:val="22"/>
-        </w:rPr>
-        <w:t xml:space="preserve"> September 2021</w:t>
+        <w:t>26 September 2021</w:t>
       </w:r>
     </w:p>
     <w:p>
@@ -267,11 +258,20 @@
       <w:r>
         <w:t xml:space="preserve"> IP 199.17.28.80</w:t>
       </w:r>
+      <w:r>
+        <w:t xml:space="preserve"> </w:t>
+      </w:r>
     </w:p>
     <w:p>
       <w:r>
         <w:tab/>
-        <w:t>2: Negative to where the java program is located on the VM.</w:t>
+        <w:t xml:space="preserve">2: Negative to where </w:t>
+      </w:r>
+      <w:r>
+        <w:t>you put the java program on the VM</w:t>
+      </w:r>
+      <w:r>
+        <w:t>.</w:t>
       </w:r>
     </w:p>
     <w:p>

</xml_diff>